<commit_message>
Add mongoDB - Lab1
</commit_message>
<xml_diff>
--- a/MongoDB/lab1.docx
+++ b/MongoDB/lab1.docx
@@ -51,14 +51,6 @@
           <w:szCs w:val="20"/>
         </w:rPr>
         <w:tab/>
-      </w:r>
-      <w:r>
-        <w:rPr>
-          <w:rFonts w:ascii="Calibri" w:eastAsia="Calibri" w:hAnsi="Calibri" w:cs="Calibri"/>
-          <w:color w:val="385623" w:themeColor="accent6" w:themeShade="80"/>
-          <w:sz w:val="20"/>
-          <w:szCs w:val="20"/>
-        </w:rPr>
         <w:t>Installation and configuration</w:t>
       </w:r>
     </w:p>
@@ -983,124 +975,16 @@
           <w:sz w:val="20"/>
           <w:szCs w:val="20"/>
         </w:rPr>
-        <w:t xml:space="preserve"> (</w:t>
-      </w:r>
-      <w:r>
-        <w:rPr>
-          <w:rFonts w:ascii="Calibri" w:eastAsia="Calibri" w:hAnsi="Calibri" w:cs="Calibri"/>
-          <w:color w:val="385623" w:themeColor="accent6" w:themeShade="80"/>
-          <w:sz w:val="20"/>
-          <w:szCs w:val="20"/>
-        </w:rPr>
-        <w:t>{</w:t>
-      </w:r>
-      <w:r>
-        <w:rPr>
-          <w:rFonts w:ascii="Calibri" w:eastAsia="Calibri" w:hAnsi="Calibri" w:cs="Calibri"/>
-          <w:color w:val="385623" w:themeColor="accent6" w:themeShade="80"/>
-          <w:sz w:val="20"/>
-          <w:szCs w:val="20"/>
-        </w:rPr>
-        <w:t>"</w:t>
-      </w:r>
-      <w:r>
-        <w:rPr>
-          <w:rFonts w:ascii="Calibri" w:eastAsia="Calibri" w:hAnsi="Calibri" w:cs="Calibri"/>
-          <w:color w:val="385623" w:themeColor="accent6" w:themeShade="80"/>
-          <w:sz w:val="20"/>
-          <w:szCs w:val="20"/>
-        </w:rPr>
-        <w:t>Name</w:t>
-      </w:r>
-      <w:r>
-        <w:rPr>
-          <w:rFonts w:ascii="Calibri" w:eastAsia="Calibri" w:hAnsi="Calibri" w:cs="Calibri"/>
-          <w:color w:val="385623" w:themeColor="accent6" w:themeShade="80"/>
-          <w:sz w:val="20"/>
-          <w:szCs w:val="20"/>
-        </w:rPr>
-        <w:t>"</w:t>
-      </w:r>
-      <w:r>
-        <w:rPr>
-          <w:rFonts w:ascii="Calibri" w:eastAsia="Calibri" w:hAnsi="Calibri" w:cs="Calibri"/>
-          <w:color w:val="385623" w:themeColor="accent6" w:themeShade="80"/>
-          <w:sz w:val="20"/>
-          <w:szCs w:val="20"/>
-        </w:rPr>
-        <w:t xml:space="preserve">: </w:t>
-      </w:r>
-      <w:r>
-        <w:rPr>
-          <w:rFonts w:ascii="Calibri" w:eastAsia="Calibri" w:hAnsi="Calibri" w:cs="Calibri"/>
-          <w:color w:val="385623" w:themeColor="accent6" w:themeShade="80"/>
-          <w:sz w:val="20"/>
-          <w:szCs w:val="20"/>
-        </w:rPr>
-        <w:t>"</w:t>
-      </w:r>
-      <w:r>
-        <w:rPr>
-          <w:rFonts w:ascii="Calibri" w:eastAsia="Calibri" w:hAnsi="Calibri" w:cs="Calibri"/>
-          <w:color w:val="385623" w:themeColor="accent6" w:themeShade="80"/>
-          <w:sz w:val="20"/>
-          <w:szCs w:val="20"/>
-        </w:rPr>
-        <w:t>Mahmoud Kamal</w:t>
-      </w:r>
-      <w:r>
-        <w:rPr>
-          <w:rFonts w:ascii="Calibri" w:eastAsia="Calibri" w:hAnsi="Calibri" w:cs="Calibri"/>
-          <w:color w:val="385623" w:themeColor="accent6" w:themeShade="80"/>
-          <w:sz w:val="20"/>
-          <w:szCs w:val="20"/>
-        </w:rPr>
-        <w:t>"</w:t>
-      </w:r>
-      <w:r>
-        <w:rPr>
-          <w:rFonts w:ascii="Calibri" w:eastAsia="Calibri" w:hAnsi="Calibri" w:cs="Calibri"/>
-          <w:color w:val="385623" w:themeColor="accent6" w:themeShade="80"/>
-          <w:sz w:val="20"/>
-          <w:szCs w:val="20"/>
-        </w:rPr>
-        <w:t xml:space="preserve">, </w:t>
-      </w:r>
-      <w:r>
-        <w:rPr>
-          <w:rFonts w:ascii="Calibri" w:eastAsia="Calibri" w:hAnsi="Calibri" w:cs="Calibri"/>
-          <w:color w:val="385623" w:themeColor="accent6" w:themeShade="80"/>
-          <w:sz w:val="20"/>
-          <w:szCs w:val="20"/>
-        </w:rPr>
-        <w:t>"</w:t>
-      </w:r>
-      <w:r>
-        <w:rPr>
-          <w:rFonts w:ascii="Calibri" w:eastAsia="Calibri" w:hAnsi="Calibri" w:cs="Calibri"/>
-          <w:color w:val="385623" w:themeColor="accent6" w:themeShade="80"/>
-          <w:sz w:val="20"/>
-          <w:szCs w:val="20"/>
-        </w:rPr>
-        <w:t>Age</w:t>
-      </w:r>
-      <w:r>
-        <w:rPr>
-          <w:rFonts w:ascii="Calibri" w:eastAsia="Calibri" w:hAnsi="Calibri" w:cs="Calibri"/>
-          <w:color w:val="385623" w:themeColor="accent6" w:themeShade="80"/>
-          <w:sz w:val="20"/>
-          <w:szCs w:val="20"/>
-        </w:rPr>
-        <w:t>"</w:t>
-      </w:r>
-      <w:r>
-        <w:rPr>
-          <w:rFonts w:ascii="Calibri" w:eastAsia="Calibri" w:hAnsi="Calibri" w:cs="Calibri"/>
-          <w:color w:val="385623" w:themeColor="accent6" w:themeShade="80"/>
-          <w:sz w:val="20"/>
-          <w:szCs w:val="20"/>
-        </w:rPr>
-        <w:t>: 24</w:t>
+        <w:t xml:space="preserve"> ({"Name": "Mahmoud Kamal", </w:t>
+      </w:r>
+      <w:r>
+        <w:rPr>
+          <w:rFonts w:ascii="Calibri" w:eastAsia="Calibri" w:hAnsi="Calibri" w:cs="Calibri"/>
+          <w:color w:val="385623" w:themeColor="accent6" w:themeShade="80"/>
+          <w:sz w:val="20"/>
+          <w:szCs w:val="20"/>
+        </w:rPr>
+        <w:t>"Age": 24</w:t>
       </w:r>
       <w:r>
         <w:rPr>
@@ -1839,16 +1723,7 @@
           <w:sz w:val="20"/>
           <w:szCs w:val="20"/>
         </w:rPr>
-        <w:t>,</w:t>
-      </w:r>
-      <w:r>
-        <w:rPr>
-          <w:rFonts w:ascii="Calibri" w:eastAsia="Calibri" w:hAnsi="Calibri" w:cs="Calibri"/>
-          <w:color w:val="385623" w:themeColor="accent6" w:themeShade="80"/>
-          <w:sz w:val="20"/>
-          <w:szCs w:val="20"/>
-        </w:rPr>
-        <w:t xml:space="preserve"> </w:t>
+        <w:t xml:space="preserve">, </w:t>
       </w:r>
       <w:r>
         <w:rPr>
@@ -2982,25 +2857,7 @@
           <w:sz w:val="20"/>
           <w:szCs w:val="20"/>
         </w:rPr>
-        <w:t>Name:1,</w:t>
-      </w:r>
-      <w:r>
-        <w:rPr>
-          <w:rFonts w:ascii="Calibri" w:eastAsia="Calibri" w:hAnsi="Calibri" w:cs="Calibri"/>
-          <w:color w:val="385623" w:themeColor="accent6" w:themeShade="80"/>
-          <w:sz w:val="20"/>
-          <w:szCs w:val="20"/>
-        </w:rPr>
-        <w:t xml:space="preserve"> </w:t>
-      </w:r>
-      <w:r>
-        <w:rPr>
-          <w:rFonts w:ascii="Calibri" w:eastAsia="Calibri" w:hAnsi="Calibri" w:cs="Calibri"/>
-          <w:color w:val="385623" w:themeColor="accent6" w:themeShade="80"/>
-          <w:sz w:val="20"/>
-          <w:szCs w:val="20"/>
-        </w:rPr>
-        <w:t>Age:1, _id:0}</w:t>
+        <w:t>Name:1, Age:1, _id:0}</w:t>
       </w:r>
       <w:r>
         <w:rPr>
@@ -3397,16 +3254,7 @@
           <w:sz w:val="20"/>
           <w:szCs w:val="20"/>
         </w:rPr>
-        <w:t>db.</w:t>
-      </w:r>
-      <w:r>
-        <w:rPr>
-          <w:rFonts w:ascii="Calibri" w:eastAsia="Calibri" w:hAnsi="Calibri" w:cs="Calibri"/>
-          <w:color w:val="385623" w:themeColor="accent6" w:themeShade="80"/>
-          <w:sz w:val="20"/>
-          <w:szCs w:val="20"/>
-        </w:rPr>
-        <w:t>friends</w:t>
+        <w:t>db.friends</w:t>
       </w:r>
       <w:proofErr w:type="gramEnd"/>
       <w:r>
@@ -3426,25 +3274,7 @@
           <w:sz w:val="20"/>
           <w:szCs w:val="20"/>
         </w:rPr>
-        <w:t xml:space="preserve"> ({</w:t>
-      </w:r>
-      <w:r>
-        <w:rPr>
-          <w:rFonts w:ascii="Calibri" w:eastAsia="Calibri" w:hAnsi="Calibri" w:cs="Calibri"/>
-          <w:color w:val="385623" w:themeColor="accent6" w:themeShade="80"/>
-          <w:sz w:val="20"/>
-          <w:szCs w:val="20"/>
-        </w:rPr>
-        <w:t>_id</w:t>
-      </w:r>
-      <w:r>
-        <w:rPr>
-          <w:rFonts w:ascii="Calibri" w:eastAsia="Calibri" w:hAnsi="Calibri" w:cs="Calibri"/>
-          <w:color w:val="385623" w:themeColor="accent6" w:themeShade="80"/>
-          <w:sz w:val="20"/>
-          <w:szCs w:val="20"/>
-        </w:rPr>
-        <w:t xml:space="preserve">: </w:t>
+        <w:t xml:space="preserve"> ({_id: </w:t>
       </w:r>
       <w:proofErr w:type="spellStart"/>
       <w:r>
@@ -3491,16 +3321,7 @@
           <w:sz w:val="20"/>
           <w:szCs w:val="20"/>
         </w:rPr>
-        <w:t>}</w:t>
-      </w:r>
-      <w:r>
-        <w:rPr>
-          <w:rFonts w:ascii="Calibri" w:eastAsia="Calibri" w:hAnsi="Calibri" w:cs="Calibri"/>
-          <w:color w:val="385623" w:themeColor="accent6" w:themeShade="80"/>
-          <w:sz w:val="20"/>
-          <w:szCs w:val="20"/>
-        </w:rPr>
-        <w:t>)</w:t>
+        <w:t>})</w:t>
       </w:r>
     </w:p>
     <w:p>
@@ -3912,15 +3733,7 @@
           <w:color w:val="385623" w:themeColor="accent6" w:themeShade="80"/>
           <w:bdr w:val="none" w:sz="0" w:space="0" w:color="auto" w:frame="1"/>
         </w:rPr>
-        <w:t>(</w:t>
-      </w:r>
-      <w:r>
-        <w:rPr>
-          <w:rFonts w:ascii="inherit" w:hAnsi="inherit"/>
-          <w:color w:val="385623" w:themeColor="accent6" w:themeShade="80"/>
-          <w:bdr w:val="none" w:sz="0" w:space="0" w:color="auto" w:frame="1"/>
-        </w:rPr>
-        <w:t>)</w:t>
+        <w:t>()</w:t>
       </w:r>
     </w:p>
     <w:p>
@@ -4344,16 +4157,7 @@
           <w:sz w:val="20"/>
           <w:szCs w:val="20"/>
         </w:rPr>
-        <w:t>db.</w:t>
-      </w:r>
-      <w:r>
-        <w:rPr>
-          <w:rFonts w:ascii="Arial" w:eastAsia="Arial" w:hAnsi="Arial" w:cs="Arial"/>
-          <w:color w:val="385623" w:themeColor="accent6" w:themeShade="80"/>
-          <w:sz w:val="20"/>
-          <w:szCs w:val="20"/>
-        </w:rPr>
-        <w:t>faculty</w:t>
+        <w:t>db.faculty</w:t>
       </w:r>
       <w:proofErr w:type="gramEnd"/>
       <w:r>
@@ -5954,21 +5758,7 @@
           <w:rFonts w:ascii="Arial" w:eastAsia="Arial" w:hAnsi="Arial" w:cs="Arial"/>
           <w:color w:val="385623" w:themeColor="accent6" w:themeShade="80"/>
         </w:rPr>
-        <w:t>}</w:t>
-      </w:r>
-      <w:r>
-        <w:rPr>
-          <w:rFonts w:ascii="Arial" w:eastAsia="Arial" w:hAnsi="Arial" w:cs="Arial"/>
-          <w:color w:val="385623" w:themeColor="accent6" w:themeShade="80"/>
-        </w:rPr>
-        <w:t>}</w:t>
-      </w:r>
-      <w:r>
-        <w:rPr>
-          <w:rFonts w:ascii="Arial" w:eastAsia="Arial" w:hAnsi="Arial" w:cs="Arial"/>
-          <w:color w:val="385623" w:themeColor="accent6" w:themeShade="80"/>
-        </w:rPr>
-        <w:t xml:space="preserve">, {name:1, </w:t>
+        <w:t xml:space="preserve">}}, {name:1, </w:t>
       </w:r>
       <w:r>
         <w:rPr>
@@ -6168,21 +5958,7 @@
           <w:rFonts w:ascii="Arial" w:eastAsia="Arial" w:hAnsi="Arial" w:cs="Arial"/>
           <w:color w:val="385623" w:themeColor="accent6" w:themeShade="80"/>
         </w:rPr>
-        <w:t xml:space="preserve"> </w:t>
-      </w:r>
-      <w:r>
-        <w:rPr>
-          <w:rFonts w:ascii="Arial" w:eastAsia="Arial" w:hAnsi="Arial" w:cs="Arial"/>
-          <w:color w:val="385623" w:themeColor="accent6" w:themeShade="80"/>
-        </w:rPr>
-        <w:t>8</w:t>
-      </w:r>
-      <w:r>
-        <w:rPr>
-          <w:rFonts w:ascii="Arial" w:eastAsia="Arial" w:hAnsi="Arial" w:cs="Arial"/>
-          <w:color w:val="385623" w:themeColor="accent6" w:themeShade="80"/>
-        </w:rPr>
-        <w:t>}</w:t>
+        <w:t xml:space="preserve"> 8}</w:t>
       </w:r>
       <w:r>
         <w:rPr>
@@ -6197,14 +5973,7 @@
           <w:rFonts w:ascii="Arial" w:eastAsia="Arial" w:hAnsi="Arial" w:cs="Arial"/>
           <w:color w:val="385623" w:themeColor="accent6" w:themeShade="80"/>
         </w:rPr>
-        <w:t>l</w:t>
-      </w:r>
-      <w:r>
-        <w:rPr>
-          <w:rFonts w:ascii="Arial" w:eastAsia="Arial" w:hAnsi="Arial" w:cs="Arial"/>
-          <w:color w:val="385623" w:themeColor="accent6" w:themeShade="80"/>
-        </w:rPr>
-        <w:t>t</w:t>
+        <w:t>lt</w:t>
       </w:r>
       <w:proofErr w:type="spellEnd"/>
       <w:r>
@@ -6395,21 +6164,87 @@
           <w:rFonts w:ascii="Arial" w:eastAsia="Arial" w:hAnsi="Arial" w:cs="Arial"/>
           <w:color w:val="385623" w:themeColor="accent6" w:themeShade="80"/>
         </w:rPr>
+        <w:t>{$or</w:t>
+      </w:r>
+      <w:r>
+        <w:rPr>
+          <w:rFonts w:ascii="Arial" w:eastAsia="Arial" w:hAnsi="Arial" w:cs="Arial"/>
+          <w:color w:val="385623" w:themeColor="accent6" w:themeShade="80"/>
+        </w:rPr>
+        <w:t>:[</w:t>
+      </w:r>
+      <w:r>
+        <w:rPr>
+          <w:rFonts w:ascii="Arial" w:eastAsia="Arial" w:hAnsi="Arial" w:cs="Arial"/>
+          <w:color w:val="385623" w:themeColor="accent6" w:themeShade="80"/>
+        </w:rPr>
         <w:t>{</w:t>
       </w:r>
-      <w:r>
-        <w:rPr>
-          <w:rFonts w:ascii="Arial" w:eastAsia="Arial" w:hAnsi="Arial" w:cs="Arial"/>
-          <w:color w:val="385623" w:themeColor="accent6" w:themeShade="80"/>
-        </w:rPr>
-        <w:t>$or</w:t>
-      </w:r>
-      <w:r>
-        <w:rPr>
-          <w:rFonts w:ascii="Arial" w:eastAsia="Arial" w:hAnsi="Arial" w:cs="Arial"/>
-          <w:color w:val="385623" w:themeColor="accent6" w:themeShade="80"/>
-        </w:rPr>
-        <w:t>:[</w:t>
+      <w:bookmarkStart w:id="8" w:name="_Hlk98860976"/>
+      <w:r>
+        <w:rPr>
+          <w:rFonts w:ascii="Arial" w:eastAsia="Arial" w:hAnsi="Arial" w:cs="Arial"/>
+          <w:color w:val="385623" w:themeColor="accent6" w:themeShade="80"/>
+        </w:rPr>
+        <w:t>subjects</w:t>
+      </w:r>
+      <w:r>
+        <w:rPr>
+          <w:rFonts w:ascii="Arial" w:eastAsia="Arial" w:hAnsi="Arial" w:cs="Arial"/>
+          <w:color w:val="385623" w:themeColor="accent6" w:themeShade="80"/>
+        </w:rPr>
+        <w:t>:</w:t>
+      </w:r>
+      <w:r>
+        <w:rPr>
+          <w:rFonts w:ascii="Arial" w:eastAsia="Arial" w:hAnsi="Arial" w:cs="Arial"/>
+          <w:color w:val="385623" w:themeColor="accent6" w:themeShade="80"/>
+        </w:rPr>
+        <w:t xml:space="preserve"> </w:t>
+      </w:r>
+      <w:r>
+        <w:rPr>
+          <w:rFonts w:ascii="Calibri" w:eastAsia="Calibri" w:hAnsi="Calibri" w:cs="Calibri"/>
+          <w:color w:val="385623" w:themeColor="accent6" w:themeShade="80"/>
+          <w:sz w:val="20"/>
+          <w:szCs w:val="20"/>
+        </w:rPr>
+        <w:t>"</w:t>
+      </w:r>
+      <w:r>
+        <w:rPr>
+          <w:rFonts w:ascii="Calibri" w:eastAsia="Calibri" w:hAnsi="Calibri" w:cs="Calibri"/>
+          <w:color w:val="385623" w:themeColor="accent6" w:themeShade="80"/>
+          <w:sz w:val="20"/>
+          <w:szCs w:val="20"/>
+        </w:rPr>
+        <w:t>MATHS</w:t>
+      </w:r>
+      <w:r>
+        <w:rPr>
+          <w:rFonts w:ascii="Calibri" w:eastAsia="Calibri" w:hAnsi="Calibri" w:cs="Calibri"/>
+          <w:color w:val="385623" w:themeColor="accent6" w:themeShade="80"/>
+          <w:sz w:val="20"/>
+          <w:szCs w:val="20"/>
+        </w:rPr>
+        <w:t>"</w:t>
+      </w:r>
+      <w:bookmarkEnd w:id="8"/>
+      <w:r>
+        <w:rPr>
+          <w:rFonts w:ascii="Calibri" w:eastAsia="Calibri" w:hAnsi="Calibri" w:cs="Calibri"/>
+          <w:color w:val="385623" w:themeColor="accent6" w:themeShade="80"/>
+          <w:sz w:val="20"/>
+          <w:szCs w:val="20"/>
+        </w:rPr>
+        <w:t>}</w:t>
+      </w:r>
+      <w:r>
+        <w:rPr>
+          <w:rFonts w:ascii="Arial" w:eastAsia="Arial" w:hAnsi="Arial" w:cs="Arial"/>
+          <w:color w:val="385623" w:themeColor="accent6" w:themeShade="80"/>
+        </w:rPr>
+        <w:t xml:space="preserve">, </w:t>
       </w:r>
       <w:r>
         <w:rPr>
@@ -6418,7 +6253,6 @@
         </w:rPr>
         <w:t>{</w:t>
       </w:r>
-      <w:bookmarkStart w:id="8" w:name="_Hlk98860976"/>
       <w:r>
         <w:rPr>
           <w:rFonts w:ascii="Arial" w:eastAsia="Arial" w:hAnsi="Arial" w:cs="Arial"/>
@@ -6431,86 +6265,7 @@
           <w:rFonts w:ascii="Arial" w:eastAsia="Arial" w:hAnsi="Arial" w:cs="Arial"/>
           <w:color w:val="385623" w:themeColor="accent6" w:themeShade="80"/>
         </w:rPr>
-        <w:t>:</w:t>
-      </w:r>
-      <w:r>
-        <w:rPr>
-          <w:rFonts w:ascii="Arial" w:eastAsia="Arial" w:hAnsi="Arial" w:cs="Arial"/>
-          <w:color w:val="385623" w:themeColor="accent6" w:themeShade="80"/>
-        </w:rPr>
-        <w:t xml:space="preserve"> </w:t>
-      </w:r>
-      <w:r>
-        <w:rPr>
-          <w:rFonts w:ascii="Calibri" w:eastAsia="Calibri" w:hAnsi="Calibri" w:cs="Calibri"/>
-          <w:color w:val="385623" w:themeColor="accent6" w:themeShade="80"/>
-          <w:sz w:val="20"/>
-          <w:szCs w:val="20"/>
-        </w:rPr>
-        <w:t>"</w:t>
-      </w:r>
-      <w:r>
-        <w:rPr>
-          <w:rFonts w:ascii="Calibri" w:eastAsia="Calibri" w:hAnsi="Calibri" w:cs="Calibri"/>
-          <w:color w:val="385623" w:themeColor="accent6" w:themeShade="80"/>
-          <w:sz w:val="20"/>
-          <w:szCs w:val="20"/>
-        </w:rPr>
-        <w:t>MATHS</w:t>
-      </w:r>
-      <w:r>
-        <w:rPr>
-          <w:rFonts w:ascii="Calibri" w:eastAsia="Calibri" w:hAnsi="Calibri" w:cs="Calibri"/>
-          <w:color w:val="385623" w:themeColor="accent6" w:themeShade="80"/>
-          <w:sz w:val="20"/>
-          <w:szCs w:val="20"/>
-        </w:rPr>
-        <w:t>"</w:t>
-      </w:r>
-      <w:bookmarkEnd w:id="8"/>
-      <w:r>
-        <w:rPr>
-          <w:rFonts w:ascii="Calibri" w:eastAsia="Calibri" w:hAnsi="Calibri" w:cs="Calibri"/>
-          <w:color w:val="385623" w:themeColor="accent6" w:themeShade="80"/>
-          <w:sz w:val="20"/>
-          <w:szCs w:val="20"/>
-        </w:rPr>
-        <w:t>}</w:t>
-      </w:r>
-      <w:r>
-        <w:rPr>
-          <w:rFonts w:ascii="Arial" w:eastAsia="Arial" w:hAnsi="Arial" w:cs="Arial"/>
-          <w:color w:val="385623" w:themeColor="accent6" w:themeShade="80"/>
-        </w:rPr>
-        <w:t xml:space="preserve">, </w:t>
-      </w:r>
-      <w:r>
-        <w:rPr>
-          <w:rFonts w:ascii="Arial" w:eastAsia="Arial" w:hAnsi="Arial" w:cs="Arial"/>
-          <w:color w:val="385623" w:themeColor="accent6" w:themeShade="80"/>
-        </w:rPr>
-        <w:t>{</w:t>
-      </w:r>
-      <w:r>
-        <w:rPr>
-          <w:rFonts w:ascii="Arial" w:eastAsia="Arial" w:hAnsi="Arial" w:cs="Arial"/>
-          <w:color w:val="385623" w:themeColor="accent6" w:themeShade="80"/>
-        </w:rPr>
-        <w:t>subjects</w:t>
-      </w:r>
-      <w:r>
-        <w:rPr>
-          <w:rFonts w:ascii="Arial" w:eastAsia="Arial" w:hAnsi="Arial" w:cs="Arial"/>
-          <w:color w:val="385623" w:themeColor="accent6" w:themeShade="80"/>
-        </w:rPr>
-        <w:t>:</w:t>
-      </w:r>
-      <w:r>
-        <w:rPr>
-          <w:rFonts w:ascii="Arial" w:eastAsia="Arial" w:hAnsi="Arial" w:cs="Arial"/>
-          <w:color w:val="385623" w:themeColor="accent6" w:themeShade="80"/>
-        </w:rPr>
-        <w:t xml:space="preserve"> </w:t>
+        <w:t xml:space="preserve">: </w:t>
       </w:r>
       <w:r>
         <w:rPr>
@@ -6828,28 +6583,7 @@
           <w:rFonts w:ascii="Calibri" w:eastAsia="Calibri" w:hAnsi="Calibri" w:cs="Calibri"/>
           <w:color w:val="385623" w:themeColor="accent6" w:themeShade="80"/>
         </w:rPr>
-        <w:t>"MATHS"</w:t>
-      </w:r>
-      <w:r>
-        <w:rPr>
-          <w:rFonts w:ascii="Calibri" w:eastAsia="Calibri" w:hAnsi="Calibri" w:cs="Calibri"/>
-          <w:color w:val="385623" w:themeColor="accent6" w:themeShade="80"/>
-        </w:rPr>
-        <w:t xml:space="preserve">, </w:t>
-      </w:r>
-      <w:r>
-        <w:rPr>
-          <w:rFonts w:ascii="Calibri" w:eastAsia="Calibri" w:hAnsi="Calibri" w:cs="Calibri"/>
-          <w:color w:val="385623" w:themeColor="accent6" w:themeShade="80"/>
-        </w:rPr>
-        <w:t>age</w:t>
-      </w:r>
-      <w:r>
-        <w:rPr>
-          <w:rFonts w:ascii="Calibri" w:eastAsia="Calibri" w:hAnsi="Calibri" w:cs="Calibri"/>
-          <w:color w:val="385623" w:themeColor="accent6" w:themeShade="80"/>
-        </w:rPr>
-        <w:t>:{$</w:t>
+        <w:t>"MATHS", age:{$</w:t>
       </w:r>
       <w:proofErr w:type="spellStart"/>
       <w:r>
@@ -6891,14 +6625,7 @@
           <w:rFonts w:ascii="Calibri" w:eastAsia="Calibri" w:hAnsi="Calibri" w:cs="Calibri"/>
           <w:color w:val="385623" w:themeColor="accent6" w:themeShade="80"/>
         </w:rPr>
-        <w:t>"</w:t>
-      </w:r>
-      <w:r>
-        <w:rPr>
-          <w:rFonts w:ascii="Calibri" w:eastAsia="Calibri" w:hAnsi="Calibri" w:cs="Calibri"/>
-          <w:color w:val="385623" w:themeColor="accent6" w:themeShade="80"/>
-        </w:rPr>
-        <w:t>}</w:t>
+        <w:t>"}</w:t>
       </w:r>
       <w:r>
         <w:rPr>
@@ -7886,95 +7613,21 @@
       </w:pPr>
       <w:r>
         <w:rPr>
-          <w:rFonts w:ascii="Arial" w:eastAsia="Arial" w:hAnsi="Arial" w:cs="Arial"/>
-          <w:color w:val="222222"/>
-          <w:sz w:val="28"/>
-          <w:szCs w:val="28"/>
-        </w:rPr>
-        <w:t>10. Update the faculty “</w:t>
-      </w:r>
-      <w:bookmarkStart w:id="12" w:name="_Hlk98859835"/>
-      <w:proofErr w:type="spellStart"/>
-      <w:r>
-        <w:rPr>
-          <w:rFonts w:ascii="Arial" w:eastAsia="Arial" w:hAnsi="Arial" w:cs="Arial"/>
-          <w:color w:val="222222"/>
-          <w:sz w:val="28"/>
-          <w:szCs w:val="28"/>
-        </w:rPr>
-        <w:t>Sivani</w:t>
-      </w:r>
-      <w:bookmarkEnd w:id="12"/>
-      <w:proofErr w:type="spellEnd"/>
-      <w:r>
-        <w:rPr>
-          <w:rFonts w:ascii="Arial" w:eastAsia="Arial" w:hAnsi="Arial" w:cs="Arial"/>
-          <w:color w:val="222222"/>
-          <w:sz w:val="28"/>
-          <w:szCs w:val="28"/>
-        </w:rPr>
-        <w:t>” with the following data: update qualification to</w:t>
-      </w:r>
-      <w:proofErr w:type="gramStart"/>
-      <w:r>
-        <w:rPr>
-          <w:rFonts w:ascii="Arial" w:eastAsia="Arial" w:hAnsi="Arial" w:cs="Arial"/>
-          <w:color w:val="222222"/>
-          <w:sz w:val="28"/>
-          <w:szCs w:val="28"/>
-        </w:rPr>
-        <w:t xml:space="preserve">   “</w:t>
-      </w:r>
-      <w:proofErr w:type="spellStart"/>
-      <w:proofErr w:type="gramEnd"/>
-      <w:r>
-        <w:rPr>
-          <w:rFonts w:ascii="Arial" w:eastAsia="Arial" w:hAnsi="Arial" w:cs="Arial"/>
-          <w:color w:val="222222"/>
-          <w:sz w:val="28"/>
-          <w:szCs w:val="28"/>
-        </w:rPr>
-        <w:t>Ph.D</w:t>
-      </w:r>
-      <w:proofErr w:type="spellEnd"/>
-      <w:r>
-        <w:rPr>
-          <w:rFonts w:ascii="Arial" w:eastAsia="Arial" w:hAnsi="Arial" w:cs="Arial"/>
-          <w:color w:val="222222"/>
-          <w:sz w:val="28"/>
-          <w:szCs w:val="28"/>
-        </w:rPr>
-        <w:t>” and type to “Full Time”.</w:t>
-      </w:r>
-    </w:p>
-    <w:p>
-      <w:pPr>
-        <w:spacing w:after="0" w:line="322" w:lineRule="exact"/>
-        <w:ind w:left="360" w:hanging="360"/>
-        <w:rPr>
-          <w:rFonts w:ascii="Arial" w:eastAsia="Arial" w:hAnsi="Arial" w:cs="Arial"/>
-          <w:color w:val="385623" w:themeColor="accent6" w:themeShade="80"/>
-          <w:sz w:val="20"/>
-          <w:szCs w:val="20"/>
-        </w:rPr>
-      </w:pPr>
-      <w:r>
-        <w:rPr>
           <w:noProof/>
         </w:rPr>
         <w:drawing>
-          <wp:anchor distT="0" distB="0" distL="114300" distR="114300" simplePos="0" relativeHeight="251682816" behindDoc="0" locked="0" layoutInCell="1" allowOverlap="1" wp14:anchorId="32B288D6" wp14:editId="7191AB96">
+          <wp:anchor distT="0" distB="0" distL="114300" distR="114300" simplePos="0" relativeHeight="251688960" behindDoc="0" locked="0" layoutInCell="1" allowOverlap="1" wp14:anchorId="2D8A83BB" wp14:editId="20EC49B7">
             <wp:simplePos x="0" y="0"/>
-            <wp:positionH relativeFrom="margin">
-              <wp:posOffset>1740486</wp:posOffset>
+            <wp:positionH relativeFrom="column">
+              <wp:posOffset>2836984</wp:posOffset>
             </wp:positionH>
             <wp:positionV relativeFrom="paragraph">
-              <wp:posOffset>3566</wp:posOffset>
+              <wp:posOffset>242571</wp:posOffset>
             </wp:positionV>
-            <wp:extent cx="4237892" cy="492610"/>
-            <wp:effectExtent l="0" t="0" r="0" b="3175"/>
+            <wp:extent cx="3673135" cy="649078"/>
+            <wp:effectExtent l="0" t="0" r="3810" b="0"/>
             <wp:wrapNone/>
-            <wp:docPr id="27" name="Picture 27"/>
+            <wp:docPr id="17" name="Picture 17" descr="Text&#10;&#10;Description automatically generated"/>
             <wp:cNvGraphicFramePr>
               <a:graphicFrameLocks xmlns:a="http://schemas.openxmlformats.org/drawingml/2006/main" noChangeAspect="1"/>
             </wp:cNvGraphicFramePr>
@@ -7982,11 +7635,11 @@
               <a:graphicData uri="http://schemas.openxmlformats.org/drawingml/2006/picture">
                 <pic:pic xmlns:pic="http://schemas.openxmlformats.org/drawingml/2006/picture">
                   <pic:nvPicPr>
-                    <pic:cNvPr id="1" name=""/>
+                    <pic:cNvPr id="17" name="Picture 17" descr="Text&#10;&#10;Description automatically generated"/>
                     <pic:cNvPicPr/>
                   </pic:nvPicPr>
                   <pic:blipFill>
-                    <a:blip r:embed="rId30" cstate="print">
+                    <a:blip r:embed="rId30">
                       <a:extLst>
                         <a:ext uri="{28A0092B-C50C-407E-A947-70E740481C1C}">
                           <a14:useLocalDpi xmlns:a14="http://schemas.microsoft.com/office/drawing/2010/main" val="0"/>
@@ -8000,7 +7653,7 @@
                   <pic:spPr>
                     <a:xfrm>
                       <a:off x="0" y="0"/>
-                      <a:ext cx="4237892" cy="492610"/>
+                      <a:ext cx="3725608" cy="658351"/>
                     </a:xfrm>
                     <a:prstGeom prst="rect">
                       <a:avLst/>
@@ -8021,6 +7674,80 @@
       <w:r>
         <w:rPr>
           <w:rFonts w:ascii="Arial" w:eastAsia="Arial" w:hAnsi="Arial" w:cs="Arial"/>
+          <w:color w:val="222222"/>
+          <w:sz w:val="28"/>
+          <w:szCs w:val="28"/>
+        </w:rPr>
+        <w:t>10. Update the faculty “</w:t>
+      </w:r>
+      <w:bookmarkStart w:id="12" w:name="_Hlk98859835"/>
+      <w:proofErr w:type="spellStart"/>
+      <w:r>
+        <w:rPr>
+          <w:rFonts w:ascii="Arial" w:eastAsia="Arial" w:hAnsi="Arial" w:cs="Arial"/>
+          <w:color w:val="222222"/>
+          <w:sz w:val="28"/>
+          <w:szCs w:val="28"/>
+        </w:rPr>
+        <w:t>Sivani</w:t>
+      </w:r>
+      <w:bookmarkEnd w:id="12"/>
+      <w:proofErr w:type="spellEnd"/>
+      <w:r>
+        <w:rPr>
+          <w:rFonts w:ascii="Arial" w:eastAsia="Arial" w:hAnsi="Arial" w:cs="Arial"/>
+          <w:color w:val="222222"/>
+          <w:sz w:val="28"/>
+          <w:szCs w:val="28"/>
+        </w:rPr>
+        <w:t>” with the following data: update qualification to</w:t>
+      </w:r>
+      <w:proofErr w:type="gramStart"/>
+      <w:r>
+        <w:rPr>
+          <w:rFonts w:ascii="Arial" w:eastAsia="Arial" w:hAnsi="Arial" w:cs="Arial"/>
+          <w:color w:val="222222"/>
+          <w:sz w:val="28"/>
+          <w:szCs w:val="28"/>
+        </w:rPr>
+        <w:t xml:space="preserve">   “</w:t>
+      </w:r>
+      <w:proofErr w:type="spellStart"/>
+      <w:proofErr w:type="gramEnd"/>
+      <w:r>
+        <w:rPr>
+          <w:rFonts w:ascii="Arial" w:eastAsia="Arial" w:hAnsi="Arial" w:cs="Arial"/>
+          <w:color w:val="222222"/>
+          <w:sz w:val="28"/>
+          <w:szCs w:val="28"/>
+        </w:rPr>
+        <w:t>Ph.D</w:t>
+      </w:r>
+      <w:proofErr w:type="spellEnd"/>
+      <w:r>
+        <w:rPr>
+          <w:rFonts w:ascii="Arial" w:eastAsia="Arial" w:hAnsi="Arial" w:cs="Arial"/>
+          <w:color w:val="222222"/>
+          <w:sz w:val="28"/>
+          <w:szCs w:val="28"/>
+        </w:rPr>
+        <w:t>” and type to “Full Time”.</w:t>
+      </w:r>
+    </w:p>
+    <w:p>
+      <w:pPr>
+        <w:spacing w:after="0" w:line="322" w:lineRule="exact"/>
+        <w:ind w:left="360" w:hanging="360"/>
+        <w:rPr>
+          <w:rFonts w:ascii="Arial" w:eastAsia="Arial" w:hAnsi="Arial" w:cs="Arial"/>
+          <w:color w:val="385623" w:themeColor="accent6" w:themeShade="80"/>
+          <w:sz w:val="20"/>
+          <w:szCs w:val="20"/>
+        </w:rPr>
+      </w:pPr>
+      <w:r>
+        <w:rPr>
+          <w:rFonts w:ascii="Arial" w:eastAsia="Arial" w:hAnsi="Arial" w:cs="Arial"/>
           <w:color w:val="385623" w:themeColor="accent6" w:themeShade="80"/>
           <w:sz w:val="20"/>
           <w:szCs w:val="20"/>
@@ -8162,6 +7889,12 @@
         </w:rPr>
         <w:t>,</w:t>
       </w:r>
+      <w:r>
+        <w:rPr>
+          <w:noProof/>
+        </w:rPr>
+        <w:t xml:space="preserve"> </w:t>
+      </w:r>
     </w:p>
     <w:p>
       <w:pPr>
@@ -8232,6 +7965,78 @@
       </w:r>
       <w:proofErr w:type="spellEnd"/>
       <w:proofErr w:type="gramEnd"/>
+      <w:r>
+        <w:rPr>
+          <w:rFonts w:ascii="Arial" w:eastAsia="Arial" w:hAnsi="Arial" w:cs="Arial"/>
+          <w:color w:val="385623" w:themeColor="accent6" w:themeShade="80"/>
+          <w:sz w:val="20"/>
+          <w:szCs w:val="20"/>
+        </w:rPr>
+        <w:t>"</w:t>
+      </w:r>
+      <w:r>
+        <w:rPr>
+          <w:rFonts w:ascii="Arial" w:eastAsia="Arial" w:hAnsi="Arial" w:cs="Arial"/>
+          <w:color w:val="385623" w:themeColor="accent6" w:themeShade="80"/>
+          <w:sz w:val="20"/>
+          <w:szCs w:val="20"/>
+        </w:rPr>
+        <w:t xml:space="preserve">, </w:t>
+      </w:r>
+      <w:r>
+        <w:rPr>
+          <w:rFonts w:ascii="Arial" w:eastAsia="Arial" w:hAnsi="Arial" w:cs="Arial"/>
+          <w:color w:val="385623" w:themeColor="accent6" w:themeShade="80"/>
+          <w:sz w:val="20"/>
+          <w:szCs w:val="20"/>
+        </w:rPr>
+        <w:t>"</w:t>
+      </w:r>
+      <w:r>
+        <w:rPr>
+          <w:rFonts w:ascii="Arial" w:eastAsia="Arial" w:hAnsi="Arial" w:cs="Arial"/>
+          <w:color w:val="385623" w:themeColor="accent6" w:themeShade="80"/>
+          <w:sz w:val="20"/>
+          <w:szCs w:val="20"/>
+        </w:rPr>
+        <w:t>type</w:t>
+      </w:r>
+      <w:r>
+        <w:rPr>
+          <w:rFonts w:ascii="Arial" w:eastAsia="Arial" w:hAnsi="Arial" w:cs="Arial"/>
+          <w:color w:val="385623" w:themeColor="accent6" w:themeShade="80"/>
+          <w:sz w:val="20"/>
+          <w:szCs w:val="20"/>
+        </w:rPr>
+        <w:t>"</w:t>
+      </w:r>
+      <w:r>
+        <w:rPr>
+          <w:rFonts w:ascii="Arial" w:eastAsia="Arial" w:hAnsi="Arial" w:cs="Arial"/>
+          <w:color w:val="385623" w:themeColor="accent6" w:themeShade="80"/>
+          <w:sz w:val="20"/>
+          <w:szCs w:val="20"/>
+        </w:rPr>
+        <w:t xml:space="preserve">: </w:t>
+      </w:r>
+      <w:r>
+        <w:rPr>
+          <w:rFonts w:ascii="Arial" w:eastAsia="Arial" w:hAnsi="Arial" w:cs="Arial"/>
+          <w:color w:val="385623" w:themeColor="accent6" w:themeShade="80"/>
+          <w:sz w:val="20"/>
+          <w:szCs w:val="20"/>
+        </w:rPr>
+        <w:t>"</w:t>
+      </w:r>
+      <w:r>
+        <w:rPr>
+          <w:rFonts w:ascii="Arial" w:eastAsia="Arial" w:hAnsi="Arial" w:cs="Arial"/>
+          <w:color w:val="385623" w:themeColor="accent6" w:themeShade="80"/>
+          <w:sz w:val="20"/>
+          <w:szCs w:val="20"/>
+        </w:rPr>
+        <w:t>Full Time</w:t>
+      </w:r>
       <w:r>
         <w:rPr>
           <w:rFonts w:ascii="Arial" w:eastAsia="Arial" w:hAnsi="Arial" w:cs="Arial"/>
@@ -9003,14 +8808,7 @@
           <w:rFonts w:ascii="Calibri" w:eastAsia="Calibri" w:hAnsi="Calibri" w:cs="Calibri"/>
           <w:color w:val="385623" w:themeColor="accent6" w:themeShade="80"/>
         </w:rPr>
-        <w:t>:1</w:t>
-      </w:r>
-      <w:r>
-        <w:rPr>
-          <w:rFonts w:ascii="Calibri" w:eastAsia="Calibri" w:hAnsi="Calibri" w:cs="Calibri"/>
-          <w:color w:val="385623" w:themeColor="accent6" w:themeShade="80"/>
-        </w:rPr>
-        <w:t>,</w:t>
+        <w:t>:1,</w:t>
       </w:r>
       <w:r>
         <w:rPr>
@@ -9439,42 +9237,7 @@
           <w:rFonts w:ascii="Arial" w:eastAsia="Arial" w:hAnsi="Arial" w:cs="Arial"/>
           <w:color w:val="385623" w:themeColor="accent6" w:themeShade="80"/>
         </w:rPr>
-        <w:t>sort({</w:t>
-      </w:r>
-      <w:r>
-        <w:rPr>
-          <w:rFonts w:ascii="Arial" w:eastAsia="Arial" w:hAnsi="Arial" w:cs="Arial"/>
-          <w:color w:val="385623" w:themeColor="accent6" w:themeShade="80"/>
-        </w:rPr>
-        <w:t>age</w:t>
-      </w:r>
-      <w:r>
-        <w:rPr>
-          <w:rFonts w:ascii="Arial" w:eastAsia="Arial" w:hAnsi="Arial" w:cs="Arial"/>
-          <w:color w:val="385623" w:themeColor="accent6" w:themeShade="80"/>
-        </w:rPr>
-        <w:t>:</w:t>
-      </w:r>
-      <w:r>
-        <w:rPr>
-          <w:rFonts w:ascii="Arial" w:eastAsia="Arial" w:hAnsi="Arial" w:cs="Arial"/>
-          <w:color w:val="385623" w:themeColor="accent6" w:themeShade="80"/>
-        </w:rPr>
-        <w:t>-</w:t>
-      </w:r>
-      <w:r>
-        <w:rPr>
-          <w:rFonts w:ascii="Arial" w:eastAsia="Arial" w:hAnsi="Arial" w:cs="Arial"/>
-          <w:color w:val="385623" w:themeColor="accent6" w:themeShade="80"/>
-        </w:rPr>
-        <w:t>1})</w:t>
-      </w:r>
-      <w:r>
-        <w:rPr>
-          <w:rFonts w:ascii="Arial" w:eastAsia="Arial" w:hAnsi="Arial" w:cs="Arial"/>
-          <w:color w:val="385623" w:themeColor="accent6" w:themeShade="80"/>
-        </w:rPr>
-        <w:t>.limit(5)</w:t>
+        <w:t>sort({age:-1}).limit(5)</w:t>
       </w:r>
     </w:p>
     <w:p>
@@ -9672,6 +9435,7 @@
     <w:lsdException w:name="HTML Sample" w:semiHidden="1" w:unhideWhenUsed="1"/>
     <w:lsdException w:name="HTML Typewriter" w:semiHidden="1" w:unhideWhenUsed="1"/>
     <w:lsdException w:name="HTML Variable" w:semiHidden="1" w:unhideWhenUsed="1"/>
+    <w:lsdException w:name="Normal Table" w:semiHidden="1" w:unhideWhenUsed="1"/>
     <w:lsdException w:name="annotation subject" w:semiHidden="1" w:unhideWhenUsed="1"/>
     <w:lsdException w:name="No List" w:semiHidden="1" w:unhideWhenUsed="1"/>
     <w:lsdException w:name="Outline List 1" w:semiHidden="1" w:unhideWhenUsed="1"/>
@@ -9714,8 +9478,11 @@
     <w:lsdException w:name="Table Contemporary" w:semiHidden="1" w:unhideWhenUsed="1"/>
     <w:lsdException w:name="Table Elegant" w:semiHidden="1" w:unhideWhenUsed="1"/>
     <w:lsdException w:name="Table Professional" w:semiHidden="1" w:unhideWhenUsed="1"/>
+    <w:lsdException w:name="Table Subtle 1" w:semiHidden="1" w:unhideWhenUsed="1"/>
     <w:lsdException w:name="Table Subtle 2" w:semiHidden="1" w:unhideWhenUsed="1"/>
     <w:lsdException w:name="Table Web 1" w:semiHidden="1" w:unhideWhenUsed="1"/>
+    <w:lsdException w:name="Table Web 2" w:semiHidden="1" w:unhideWhenUsed="1"/>
+    <w:lsdException w:name="Table Web 3" w:semiHidden="1" w:unhideWhenUsed="1"/>
     <w:lsdException w:name="Balloon Text" w:semiHidden="1" w:unhideWhenUsed="1"/>
     <w:lsdException w:name="Table Grid" w:uiPriority="39"/>
     <w:lsdException w:name="Table Theme" w:semiHidden="1" w:unhideWhenUsed="1"/>
@@ -10343,6 +10110,12 @@
 </file>
 
 <file path=customXml/item1.xml><?xml version="1.0" encoding="utf-8"?>
+<p:properties xmlns:p="http://schemas.microsoft.com/office/2006/metadata/properties" xmlns:xsi="http://www.w3.org/2001/XMLSchema-instance" xmlns:pc="http://schemas.microsoft.com/office/infopath/2007/PartnerControls">
+  <documentManagement/>
+</p:properties>
+</file>
+
+<file path=customXml/item2.xml><?xml version="1.0" encoding="utf-8"?>
 <ct:contentTypeSchema xmlns:ct="http://schemas.microsoft.com/office/2006/metadata/contentType" xmlns:ma="http://schemas.microsoft.com/office/2006/metadata/properties/metaAttributes" ct:_="" ma:_="" ma:contentTypeName="Document" ma:contentTypeID="0x01010083D5279F4772A34F93637D16F023B3B5" ma:contentTypeVersion="12" ma:contentTypeDescription="Create a new document." ma:contentTypeScope="" ma:versionID="ffde5c4325b6540f30045315d4411905">
   <xsd:schema xmlns:xsd="http://www.w3.org/2001/XMLSchema" xmlns:xs="http://www.w3.org/2001/XMLSchema" xmlns:p="http://schemas.microsoft.com/office/2006/metadata/properties" xmlns:ns2="49afd065-790f-441e-8401-44c87111eb43" xmlns:ns3="6d74cda5-db49-4210-8af3-ab81dc982e16" targetNamespace="http://schemas.microsoft.com/office/2006/metadata/properties" ma:root="true" ma:fieldsID="9d246e3f6349451ddfe151db6605ddc4" ns2:_="" ns3:_="">
     <xsd:import namespace="49afd065-790f-441e-8401-44c87111eb43"/>
@@ -10559,12 +10332,6 @@
 </ct:contentTypeSchema>
 </file>
 
-<file path=customXml/item2.xml><?xml version="1.0" encoding="utf-8"?>
-<p:properties xmlns:p="http://schemas.microsoft.com/office/2006/metadata/properties" xmlns:xsi="http://www.w3.org/2001/XMLSchema-instance" xmlns:pc="http://schemas.microsoft.com/office/infopath/2007/PartnerControls">
-  <documentManagement/>
-</p:properties>
-</file>
-
 <file path=customXml/item3.xml><?xml version="1.0" encoding="utf-8"?>
 <?mso-contentType ?>
 <FormTemplates xmlns="http://schemas.microsoft.com/sharepoint/v3/contenttype/forms">
@@ -10575,6 +10342,15 @@
 </file>
 
 <file path=customXml/itemProps1.xml><?xml version="1.0" encoding="utf-8"?>
+<ds:datastoreItem xmlns:ds="http://schemas.openxmlformats.org/officeDocument/2006/customXml" ds:itemID="{8D358048-D82F-4B59-BC82-7B22058AA60A}">
+  <ds:schemaRefs>
+    <ds:schemaRef ds:uri="http://schemas.microsoft.com/office/2006/metadata/properties"/>
+    <ds:schemaRef ds:uri="http://schemas.microsoft.com/office/infopath/2007/PartnerControls"/>
+  </ds:schemaRefs>
+</ds:datastoreItem>
+</file>
+
+<file path=customXml/itemProps2.xml><?xml version="1.0" encoding="utf-8"?>
 <ds:datastoreItem xmlns:ds="http://schemas.openxmlformats.org/officeDocument/2006/customXml" ds:itemID="{53E58CD3-DF9B-45FF-A10A-F51966D53185}">
   <ds:schemaRefs>
     <ds:schemaRef ds:uri="http://schemas.microsoft.com/office/2006/metadata/contentType"/>
@@ -10593,15 +10369,6 @@
 </ds:datastoreItem>
 </file>
 
-<file path=customXml/itemProps2.xml><?xml version="1.0" encoding="utf-8"?>
-<ds:datastoreItem xmlns:ds="http://schemas.openxmlformats.org/officeDocument/2006/customXml" ds:itemID="{8D358048-D82F-4B59-BC82-7B22058AA60A}">
-  <ds:schemaRefs>
-    <ds:schemaRef ds:uri="http://schemas.microsoft.com/office/2006/metadata/properties"/>
-    <ds:schemaRef ds:uri="http://schemas.microsoft.com/office/infopath/2007/PartnerControls"/>
-  </ds:schemaRefs>
-</ds:datastoreItem>
-</file>
-
 <file path=customXml/itemProps3.xml><?xml version="1.0" encoding="utf-8"?>
 <ds:datastoreItem xmlns:ds="http://schemas.openxmlformats.org/officeDocument/2006/customXml" ds:itemID="{77E08CA0-666A-488E-B9B7-45268E7A668C}">
   <ds:schemaRefs>

</xml_diff>